<commit_message>
Se agrega lo moqups
</commit_message>
<xml_diff>
--- a/Requerimientos Funcionales/Requerimientos funcionales.docx
+++ b/Requerimientos Funcionales/Requerimientos funcionales.docx
@@ -297,15 +297,7 @@
     </w:p>
     <w:p>
       <w:r>
-        <w:t xml:space="preserve">Utilizarás el </w:t>
-      </w:r>
-      <w:proofErr w:type="spellStart"/>
-      <w:r>
-        <w:t>framework</w:t>
-      </w:r>
-      <w:proofErr w:type="spellEnd"/>
-      <w:r>
-        <w:t xml:space="preserve"> de desarrollo de Android para crear la interfaz de usuario.</w:t>
+        <w:t>Utilizarás el framework de desarrollo de Android para crear la interfaz de usuario.</w:t>
       </w:r>
     </w:p>
     <w:p>
@@ -332,15 +324,7 @@
     <w:p/>
     <w:p>
       <w:r>
-        <w:t xml:space="preserve">Debes implementar la lógica necesaria para realizar las operaciones matemáticas básicas (suma, resta, división y multiplicación) en el </w:t>
-      </w:r>
-      <w:proofErr w:type="spellStart"/>
-      <w:r>
-        <w:t>backend</w:t>
-      </w:r>
-      <w:proofErr w:type="spellEnd"/>
-      <w:r>
-        <w:t xml:space="preserve"> de la aplicación.</w:t>
+        <w:t>Debes implementar la lógica necesaria para realizar las operaciones matemáticas básicas (suma, resta, división y multiplicación) en el backend de la aplicación.</w:t>
       </w:r>
     </w:p>
     <w:p>
@@ -388,23 +372,106 @@
     </w:p>
     <w:p>
       <w:r>
-        <w:t xml:space="preserve">Puedes utilizar herramientas de prueba específicas para Android, como </w:t>
-      </w:r>
-      <w:proofErr w:type="spellStart"/>
-      <w:r>
-        <w:t>Espresso</w:t>
-      </w:r>
-      <w:proofErr w:type="spellEnd"/>
-      <w:r>
-        <w:t xml:space="preserve"> o </w:t>
-      </w:r>
-      <w:proofErr w:type="spellStart"/>
-      <w:r>
-        <w:t>Robolectric</w:t>
-      </w:r>
-      <w:proofErr w:type="spellEnd"/>
-      <w:r>
-        <w:t>, para automatizar las pruebas y verificar el funcionamiento de la aplicación.</w:t>
+        <w:t>Puedes utilizar herramientas de prueba específicas para Android, como Espresso o Robolectric, para automatizar las pruebas y verificar el funcionamiento de la aplicación.</w:t>
+      </w:r>
+    </w:p>
+    <w:p>
+      <w:r>
+        <w:br w:type="page"/>
+      </w:r>
+    </w:p>
+    <w:p>
+      <w:r>
+        <w:lastRenderedPageBreak/>
+        <w:t xml:space="preserve">Practica: </w:t>
+      </w:r>
+    </w:p>
+    <w:p>
+      <w:pPr>
+        <w:jc w:val="center"/>
+      </w:pPr>
+      <w:r>
+        <w:rPr>
+          <w:noProof/>
+        </w:rPr>
+        <w:drawing>
+          <wp:inline distT="0" distB="0" distL="0" distR="0" wp14:anchorId="5350EE7D" wp14:editId="1337374C">
+            <wp:extent cx="3099678" cy="5334000"/>
+            <wp:effectExtent l="0" t="0" r="5715" b="0"/>
+            <wp:docPr id="1222485510" name="Imagen 1" descr="Interfaz de usuario gráfica&#10;&#10;Descripción generada automáticamente"/>
+            <wp:cNvGraphicFramePr>
+              <a:graphicFrameLocks xmlns:a="http://schemas.openxmlformats.org/drawingml/2006/main" noChangeAspect="1"/>
+            </wp:cNvGraphicFramePr>
+            <a:graphic xmlns:a="http://schemas.openxmlformats.org/drawingml/2006/main">
+              <a:graphicData uri="http://schemas.openxmlformats.org/drawingml/2006/picture">
+                <pic:pic xmlns:pic="http://schemas.openxmlformats.org/drawingml/2006/picture">
+                  <pic:nvPicPr>
+                    <pic:cNvPr id="1222485510" name="Imagen 1" descr="Interfaz de usuario gráfica&#10;&#10;Descripción generada automáticamente"/>
+                    <pic:cNvPicPr/>
+                  </pic:nvPicPr>
+                  <pic:blipFill>
+                    <a:blip r:embed="rId5"/>
+                    <a:stretch>
+                      <a:fillRect/>
+                    </a:stretch>
+                  </pic:blipFill>
+                  <pic:spPr>
+                    <a:xfrm>
+                      <a:off x="0" y="0"/>
+                      <a:ext cx="3101268" cy="5336736"/>
+                    </a:xfrm>
+                    <a:prstGeom prst="rect">
+                      <a:avLst/>
+                    </a:prstGeom>
+                  </pic:spPr>
+                </pic:pic>
+              </a:graphicData>
+            </a:graphic>
+          </wp:inline>
+        </w:drawing>
+      </w:r>
+    </w:p>
+    <w:p>
+      <w:pPr>
+        <w:jc w:val="center"/>
+      </w:pPr>
+      <w:r>
+        <w:lastRenderedPageBreak/>
+        <w:drawing>
+          <wp:inline distT="0" distB="0" distL="0" distR="0" wp14:anchorId="420FC3C7" wp14:editId="71D67C03">
+            <wp:extent cx="3134162" cy="5782482"/>
+            <wp:effectExtent l="0" t="0" r="9525" b="8890"/>
+            <wp:docPr id="883744073" name="Imagen 1"/>
+            <wp:cNvGraphicFramePr>
+              <a:graphicFrameLocks xmlns:a="http://schemas.openxmlformats.org/drawingml/2006/main" noChangeAspect="1"/>
+            </wp:cNvGraphicFramePr>
+            <a:graphic xmlns:a="http://schemas.openxmlformats.org/drawingml/2006/main">
+              <a:graphicData uri="http://schemas.openxmlformats.org/drawingml/2006/picture">
+                <pic:pic xmlns:pic="http://schemas.openxmlformats.org/drawingml/2006/picture">
+                  <pic:nvPicPr>
+                    <pic:cNvPr id="883744073" name=""/>
+                    <pic:cNvPicPr/>
+                  </pic:nvPicPr>
+                  <pic:blipFill>
+                    <a:blip r:embed="rId6"/>
+                    <a:stretch>
+                      <a:fillRect/>
+                    </a:stretch>
+                  </pic:blipFill>
+                  <pic:spPr>
+                    <a:xfrm>
+                      <a:off x="0" y="0"/>
+                      <a:ext cx="3134162" cy="5782482"/>
+                    </a:xfrm>
+                    <a:prstGeom prst="rect">
+                      <a:avLst/>
+                    </a:prstGeom>
+                  </pic:spPr>
+                </pic:pic>
+              </a:graphicData>
+            </a:graphic>
+          </wp:inline>
+        </w:drawing>
       </w:r>
     </w:p>
     <w:sectPr>

</xml_diff>